<commit_message>
Refactor parser service by simplifying code and removing unnecessary comments
</commit_message>
<xml_diff>
--- a/docs/RSP.docx
+++ b/docs/RSP.docx
@@ -392,7 +392,7 @@
         <w:rPr>
           <w:sz w:val="28"/>
           <w:szCs w:val="22"/>
-          <w:highlight w:val="yellow"/>
+          <w:highlight w:val="none"/>
           <w:lang w:eastAsia="en-US"/>
         </w:rPr>
         <w:t>–</w:t>
@@ -411,7 +411,7 @@
         <w:rPr>
           <w:sz w:val="28"/>
           <w:szCs w:val="22"/>
-          <w:highlight w:val="yellow"/>
+          <w:highlight w:val="none"/>
           <w:lang w:eastAsia="en-US"/>
         </w:rPr>
         <w:t>–</w:t>
@@ -533,6 +533,14 @@
         <w:gridCol w:w="4719"/>
       </w:tblGrid>
       <w:tr>
+        <w:tblPrEx>
+          <w:tblCellMar>
+            <w:top w:w="0" w:type="dxa"/>
+            <w:left w:w="108" w:type="dxa"/>
+            <w:bottom w:w="0" w:type="dxa"/>
+            <w:right w:w="108" w:type="dxa"/>
+          </w:tblCellMar>
+        </w:tblPrEx>
         <w:tc>
           <w:tcPr>
             <w:tcW w:w="4952" w:type="dxa"/>
@@ -1114,17 +1122,7 @@
           <w:sz w:val="28"/>
           <w:szCs w:val="28"/>
         </w:rPr>
-        <w:t>Документ представляет собой руководство системного программиста к выпускной работе бакалавра на тему «Разработка веб-сервиса для сравнения интернет провайдеров по качеству и стоимости услуг». В документе изложены общие сведения о программе, структура прогр</w:t>
-      </w:r>
-      <w:bookmarkStart w:id="5" w:name="_GoBack"/>
-      <w:bookmarkEnd w:id="5"/>
-      <w:r>
-        <w:rPr>
-          <w:rFonts w:hint="default" w:ascii="Times New Roman" w:hAnsi="Times New Roman" w:cs="Times New Roman"/>
-          <w:sz w:val="28"/>
-          <w:szCs w:val="28"/>
-        </w:rPr>
-        <w:t>аммы, настройка программы, проверка программы и сообщения системному программисту.</w:t>
+        <w:t>Документ представляет собой руководство системного программиста к выпускной работе бакалавра на тему «Разработка веб-сервиса для сравнения интернет провайдеров по качеству и стоимости услуг». В документе изложены общие сведения о программе, структура программы, настройка программы, проверка программы и сообщения системному программисту.</w:t>
       </w:r>
     </w:p>
     <w:p>
@@ -2882,185 +2880,559 @@
         <w:jc w:val="both"/>
         <w:textAlignment w:val="auto"/>
         <w:rPr>
-          <w:rFonts w:hint="default" w:ascii="Times New Roman" w:hAnsi="Times New Roman" w:cs="Times New Roman"/>
-          <w:sz w:val="28"/>
-        </w:rPr>
-      </w:pPr>
-      <w:r>
-        <w:rPr>
-          <w:rFonts w:hint="default" w:ascii="Times New Roman" w:hAnsi="Times New Roman" w:cs="Times New Roman"/>
-          <w:sz w:val="28"/>
-        </w:rPr>
-        <w:t>Программа состоит из следующих компонентов:</w:t>
-      </w:r>
-    </w:p>
-    <w:p>
-      <w:pPr>
-        <w:pageBreakBefore w:val="0"/>
-        <w:widowControl/>
-        <w:kinsoku/>
-        <w:wordWrap/>
-        <w:overflowPunct/>
-        <w:topLinePunct w:val="0"/>
-        <w:autoSpaceDE/>
-        <w:autoSpaceDN/>
-        <w:bidi w:val="0"/>
-        <w:adjustRightInd/>
-        <w:snapToGrid/>
-        <w:spacing w:line="360" w:lineRule="auto"/>
-        <w:ind w:firstLine="709"/>
-        <w:jc w:val="both"/>
-        <w:textAlignment w:val="auto"/>
-        <w:rPr>
-          <w:rFonts w:hint="default" w:ascii="Times New Roman" w:hAnsi="Times New Roman" w:cs="Times New Roman"/>
-          <w:sz w:val="28"/>
-        </w:rPr>
-      </w:pPr>
-      <w:r>
-        <w:rPr>
-          <w:rFonts w:hint="default" w:ascii="Times New Roman" w:hAnsi="Times New Roman" w:cs="Times New Roman"/>
-          <w:sz w:val="28"/>
-          <w:lang w:val="ru-RU"/>
-        </w:rPr>
-        <w:t>-</w:t>
-      </w:r>
-      <w:r>
-        <w:rPr>
-          <w:rFonts w:hint="default" w:ascii="Times New Roman" w:hAnsi="Times New Roman" w:cs="Times New Roman"/>
+          <w:rFonts w:hint="default" w:cs="Times New Roman"/>
+          <w:sz w:val="28"/>
+          <w:lang w:val="ru-RU"/>
+        </w:rPr>
+      </w:pPr>
+      <w:r>
+        <w:rPr>
+          <w:rFonts w:hint="default" w:ascii="Times New Roman" w:hAnsi="Times New Roman" w:cs="Times New Roman"/>
+          <w:sz w:val="28"/>
+        </w:rPr>
+        <w:t xml:space="preserve">Программа состоит </w:t>
+      </w:r>
+      <w:r>
+        <w:rPr>
+          <w:rFonts w:hint="default" w:cs="Times New Roman"/>
+          <w:sz w:val="28"/>
+          <w:lang w:val="ru-RU"/>
+        </w:rPr>
+        <w:t xml:space="preserve">нескольких основных компонентов, функционирующие в контейнерах </w:t>
+      </w:r>
+      <w:r>
+        <w:rPr>
+          <w:rFonts w:hint="default" w:cs="Times New Roman"/>
           <w:sz w:val="28"/>
           <w:lang w:val="en-US"/>
         </w:rPr>
-        <w:t xml:space="preserve"> b</w:t>
-      </w:r>
-      <w:r>
-        <w:rPr>
-          <w:rFonts w:hint="default" w:ascii="Times New Roman" w:hAnsi="Times New Roman" w:cs="Times New Roman"/>
-          <w:sz w:val="28"/>
-        </w:rPr>
-        <w:t>ackend (серверная часть) - обрабатывает запросы клиентов, взаимодействует с базами данных;</w:t>
-      </w:r>
-    </w:p>
-    <w:p>
-      <w:pPr>
-        <w:pageBreakBefore w:val="0"/>
-        <w:widowControl/>
-        <w:kinsoku/>
-        <w:wordWrap/>
-        <w:overflowPunct/>
-        <w:topLinePunct w:val="0"/>
-        <w:autoSpaceDE/>
-        <w:autoSpaceDN/>
-        <w:bidi w:val="0"/>
-        <w:adjustRightInd/>
-        <w:snapToGrid/>
-        <w:spacing w:line="360" w:lineRule="auto"/>
-        <w:ind w:firstLine="708" w:firstLineChars="0"/>
-        <w:jc w:val="both"/>
-        <w:textAlignment w:val="auto"/>
-        <w:rPr>
-          <w:rFonts w:hint="default" w:ascii="Times New Roman" w:hAnsi="Times New Roman" w:cs="Times New Roman"/>
-          <w:sz w:val="28"/>
-        </w:rPr>
-      </w:pPr>
-      <w:r>
-        <w:rPr>
-          <w:rFonts w:hint="default" w:ascii="Times New Roman" w:hAnsi="Times New Roman" w:cs="Times New Roman"/>
-          <w:sz w:val="28"/>
-          <w:lang w:val="ru-RU"/>
-        </w:rPr>
-        <w:t xml:space="preserve">- </w:t>
-      </w:r>
-      <w:r>
-        <w:rPr>
-          <w:rFonts w:hint="default" w:ascii="Times New Roman" w:hAnsi="Times New Roman" w:cs="Times New Roman"/>
+        <w:t xml:space="preserve">Docker </w:t>
+      </w:r>
+      <w:r>
+        <w:rPr>
+          <w:rFonts w:hint="default" w:cs="Times New Roman"/>
+          <w:sz w:val="28"/>
+          <w:lang w:val="ru-RU"/>
+        </w:rPr>
+        <w:t xml:space="preserve">внутри одной </w:t>
+      </w:r>
+      <w:r>
+        <w:rPr>
+          <w:rFonts w:hint="default" w:cs="Times New Roman"/>
           <w:sz w:val="28"/>
           <w:lang w:val="en-US"/>
         </w:rPr>
-        <w:t>f</w:t>
-      </w:r>
-      <w:r>
-        <w:rPr>
-          <w:rFonts w:hint="default" w:ascii="Times New Roman" w:hAnsi="Times New Roman" w:cs="Times New Roman"/>
-          <w:sz w:val="28"/>
-        </w:rPr>
-        <w:t>rontend (клиентская часть) - отображает интерфейс пользователя;</w:t>
-      </w:r>
-    </w:p>
-    <w:p>
-      <w:pPr>
-        <w:pageBreakBefore w:val="0"/>
-        <w:widowControl/>
-        <w:kinsoku/>
-        <w:wordWrap/>
-        <w:overflowPunct/>
-        <w:topLinePunct w:val="0"/>
-        <w:autoSpaceDE/>
-        <w:autoSpaceDN/>
-        <w:bidi w:val="0"/>
-        <w:adjustRightInd/>
-        <w:snapToGrid/>
-        <w:spacing w:line="360" w:lineRule="auto"/>
-        <w:ind w:firstLine="709"/>
-        <w:jc w:val="both"/>
-        <w:textAlignment w:val="auto"/>
-        <w:rPr>
-          <w:rFonts w:hint="default" w:ascii="Times New Roman" w:hAnsi="Times New Roman" w:cs="Times New Roman"/>
-          <w:sz w:val="28"/>
-        </w:rPr>
-      </w:pPr>
-      <w:r>
-        <w:rPr>
-          <w:rFonts w:hint="default" w:ascii="Times New Roman" w:hAnsi="Times New Roman" w:cs="Times New Roman"/>
-          <w:sz w:val="28"/>
-          <w:lang w:val="ru-RU"/>
-        </w:rPr>
-        <w:t>- б</w:t>
-      </w:r>
-      <w:r>
-        <w:rPr>
-          <w:rFonts w:hint="default" w:ascii="Times New Roman" w:hAnsi="Times New Roman" w:cs="Times New Roman"/>
-          <w:sz w:val="28"/>
-        </w:rPr>
-        <w:t>аза данных PostgreSQL - хранит данные о пользователях, провайдерах, тарифах, отзывах и истории поиска;</w:t>
-      </w:r>
-    </w:p>
-    <w:p>
-      <w:pPr>
-        <w:pageBreakBefore w:val="0"/>
-        <w:widowControl/>
-        <w:kinsoku/>
-        <w:wordWrap/>
-        <w:overflowPunct/>
-        <w:topLinePunct w:val="0"/>
-        <w:autoSpaceDE/>
-        <w:autoSpaceDN/>
-        <w:bidi w:val="0"/>
-        <w:adjustRightInd/>
-        <w:snapToGrid/>
-        <w:spacing w:line="360" w:lineRule="auto"/>
-        <w:ind w:firstLine="709"/>
-        <w:jc w:val="both"/>
-        <w:textAlignment w:val="auto"/>
-        <w:rPr>
-          <w:rFonts w:hint="default" w:ascii="Times New Roman" w:hAnsi="Times New Roman" w:cs="Times New Roman"/>
-          <w:sz w:val="28"/>
-        </w:rPr>
-      </w:pPr>
-      <w:r>
-        <w:rPr>
-          <w:rFonts w:hint="default" w:ascii="Times New Roman" w:hAnsi="Times New Roman" w:cs="Times New Roman"/>
-          <w:sz w:val="28"/>
-          <w:lang w:val="ru-RU"/>
-        </w:rPr>
-        <w:t>- б</w:t>
-      </w:r>
-      <w:r>
-        <w:rPr>
-          <w:rFonts w:hint="default" w:ascii="Times New Roman" w:hAnsi="Times New Roman" w:cs="Times New Roman"/>
-          <w:sz w:val="28"/>
-        </w:rPr>
-        <w:t>аза данных Redis - используется для хранения blacklist-токенов и реализации rate limiting.</w:t>
-      </w:r>
+        <w:t>docker-</w:t>
+      </w:r>
+      <w:r>
+        <w:rPr>
+          <w:rFonts w:hint="default" w:cs="Times New Roman"/>
+          <w:sz w:val="28"/>
+          <w:lang w:val="ru-RU"/>
+        </w:rPr>
+        <w:t>сети.</w:t>
+      </w:r>
+    </w:p>
+    <w:p>
+      <w:pPr>
+        <w:pageBreakBefore w:val="0"/>
+        <w:widowControl/>
+        <w:kinsoku/>
+        <w:wordWrap/>
+        <w:overflowPunct/>
+        <w:topLinePunct w:val="0"/>
+        <w:autoSpaceDE/>
+        <w:autoSpaceDN/>
+        <w:bidi w:val="0"/>
+        <w:adjustRightInd/>
+        <w:snapToGrid/>
+        <w:spacing w:line="360" w:lineRule="auto"/>
+        <w:ind w:firstLine="709"/>
+        <w:jc w:val="both"/>
+        <w:textAlignment w:val="auto"/>
+        <w:rPr>
+          <w:rFonts w:hint="default" w:cs="Times New Roman"/>
+          <w:sz w:val="28"/>
+          <w:lang w:val="en-US"/>
+        </w:rPr>
+      </w:pPr>
+      <w:r>
+        <w:rPr>
+          <w:rFonts w:hint="default" w:cs="Times New Roman"/>
+          <w:sz w:val="28"/>
+          <w:lang w:val="en-US"/>
+        </w:rPr>
+        <w:t>B</w:t>
+      </w:r>
+      <w:r>
+        <w:rPr>
+          <w:rFonts w:hint="default" w:ascii="Times New Roman" w:hAnsi="Times New Roman" w:cs="Times New Roman"/>
+          <w:sz w:val="28"/>
+        </w:rPr>
+        <w:t>ackend</w:t>
+      </w:r>
+      <w:r>
+        <w:rPr>
+          <w:rFonts w:hint="default" w:cs="Times New Roman"/>
+          <w:sz w:val="28"/>
+          <w:lang w:val="ru-RU"/>
+        </w:rPr>
+        <w:t xml:space="preserve"> </w:t>
+      </w:r>
+      <w:r>
+        <w:rPr>
+          <w:sz w:val="28"/>
+          <w:szCs w:val="28"/>
+        </w:rPr>
+        <w:t>–</w:t>
+      </w:r>
+      <w:r>
+        <w:rPr>
+          <w:rFonts w:hint="default" w:cs="Times New Roman"/>
+          <w:sz w:val="28"/>
+          <w:lang w:val="ru-RU"/>
+        </w:rPr>
+        <w:t xml:space="preserve"> серверная часть, написанная на </w:t>
+      </w:r>
+      <w:r>
+        <w:rPr>
+          <w:rFonts w:hint="default" w:cs="Times New Roman"/>
+          <w:sz w:val="28"/>
+          <w:lang w:val="en-US"/>
+        </w:rPr>
+        <w:t xml:space="preserve">Python, FastAPI. </w:t>
+      </w:r>
+      <w:r>
+        <w:rPr>
+          <w:rFonts w:hint="default" w:cs="Times New Roman"/>
+          <w:sz w:val="28"/>
+          <w:lang w:val="ru-RU"/>
+        </w:rPr>
+        <w:t>О</w:t>
+      </w:r>
+      <w:r>
+        <w:rPr>
+          <w:rFonts w:hint="default" w:ascii="Times New Roman" w:hAnsi="Times New Roman" w:cs="Times New Roman"/>
+          <w:sz w:val="28"/>
+        </w:rPr>
+        <w:t xml:space="preserve">брабатывает запросы </w:t>
+      </w:r>
+      <w:r>
+        <w:rPr>
+          <w:rFonts w:hint="default" w:cs="Times New Roman"/>
+          <w:sz w:val="28"/>
+          <w:lang w:val="ru-RU"/>
+        </w:rPr>
+        <w:t xml:space="preserve">от </w:t>
+      </w:r>
+      <w:r>
+        <w:rPr>
+          <w:rFonts w:hint="default" w:cs="Times New Roman"/>
+          <w:sz w:val="28"/>
+          <w:lang w:val="en-US"/>
+        </w:rPr>
+        <w:t>frontend-</w:t>
+      </w:r>
+      <w:r>
+        <w:rPr>
+          <w:rFonts w:hint="default" w:cs="Times New Roman"/>
+          <w:sz w:val="28"/>
+          <w:lang w:val="ru-RU"/>
+        </w:rPr>
+        <w:t xml:space="preserve">компонента, взаимодействует с базой данных </w:t>
+      </w:r>
+      <w:r>
+        <w:rPr>
+          <w:rFonts w:hint="default" w:cs="Times New Roman"/>
+          <w:sz w:val="28"/>
+          <w:lang w:val="en-US"/>
+        </w:rPr>
+        <w:t xml:space="preserve">PostgreSQL </w:t>
+      </w:r>
+      <w:r>
+        <w:rPr>
+          <w:rFonts w:hint="default" w:cs="Times New Roman"/>
+          <w:sz w:val="28"/>
+          <w:lang w:val="ru-RU"/>
+        </w:rPr>
+        <w:t xml:space="preserve">и </w:t>
+      </w:r>
+      <w:r>
+        <w:rPr>
+          <w:rFonts w:hint="default" w:cs="Times New Roman"/>
+          <w:sz w:val="28"/>
+          <w:lang w:val="en-US"/>
+        </w:rPr>
+        <w:t>Redis.</w:t>
+      </w:r>
+    </w:p>
+    <w:p>
+      <w:pPr>
+        <w:pageBreakBefore w:val="0"/>
+        <w:widowControl/>
+        <w:kinsoku/>
+        <w:wordWrap/>
+        <w:overflowPunct/>
+        <w:topLinePunct w:val="0"/>
+        <w:autoSpaceDE/>
+        <w:autoSpaceDN/>
+        <w:bidi w:val="0"/>
+        <w:adjustRightInd/>
+        <w:snapToGrid/>
+        <w:spacing w:line="360" w:lineRule="auto"/>
+        <w:ind w:firstLine="709"/>
+        <w:jc w:val="both"/>
+        <w:textAlignment w:val="auto"/>
+        <w:rPr>
+          <w:rFonts w:hint="default" w:cs="Times New Roman"/>
+          <w:sz w:val="28"/>
+          <w:lang w:val="ru-RU"/>
+        </w:rPr>
+      </w:pPr>
+      <w:r>
+        <w:rPr>
+          <w:rFonts w:hint="default" w:cs="Times New Roman"/>
+          <w:sz w:val="28"/>
+          <w:lang w:val="en-US"/>
+        </w:rPr>
+        <w:t xml:space="preserve">Frontend </w:t>
+      </w:r>
+      <w:r>
+        <w:rPr>
+          <w:sz w:val="28"/>
+          <w:szCs w:val="28"/>
+        </w:rPr>
+        <w:t>–</w:t>
+      </w:r>
+      <w:r>
+        <w:rPr>
+          <w:rFonts w:hint="default" w:cs="Times New Roman"/>
+          <w:sz w:val="28"/>
+          <w:lang w:val="en-US"/>
+        </w:rPr>
+        <w:t xml:space="preserve"> </w:t>
+      </w:r>
+      <w:r>
+        <w:rPr>
+          <w:rFonts w:hint="default" w:cs="Times New Roman"/>
+          <w:sz w:val="28"/>
+          <w:lang w:val="ru-RU"/>
+        </w:rPr>
+        <w:t xml:space="preserve">веб-интерфейс, разработан на </w:t>
+      </w:r>
+      <w:r>
+        <w:rPr>
+          <w:rFonts w:hint="default" w:cs="Times New Roman"/>
+          <w:sz w:val="28"/>
+          <w:lang w:val="en-US"/>
+        </w:rPr>
+        <w:t>TypeScript, React 18</w:t>
+      </w:r>
+      <w:r>
+        <w:rPr>
+          <w:rFonts w:hint="default" w:cs="Times New Roman"/>
+          <w:sz w:val="28"/>
+          <w:lang w:val="ru-RU"/>
+        </w:rPr>
+        <w:t>. Отвечает за отображение интерфейса пользователю.</w:t>
+      </w:r>
+    </w:p>
+    <w:p>
+      <w:pPr>
+        <w:pageBreakBefore w:val="0"/>
+        <w:widowControl/>
+        <w:kinsoku/>
+        <w:wordWrap/>
+        <w:overflowPunct/>
+        <w:topLinePunct w:val="0"/>
+        <w:autoSpaceDE/>
+        <w:autoSpaceDN/>
+        <w:bidi w:val="0"/>
+        <w:adjustRightInd/>
+        <w:snapToGrid/>
+        <w:spacing w:line="360" w:lineRule="auto"/>
+        <w:ind w:firstLine="709"/>
+        <w:jc w:val="both"/>
+        <w:textAlignment w:val="auto"/>
+        <w:rPr>
+          <w:rFonts w:hint="default" w:cs="Times New Roman"/>
+          <w:sz w:val="28"/>
+          <w:lang w:val="en-US"/>
+        </w:rPr>
+      </w:pPr>
+      <w:r>
+        <w:rPr>
+          <w:rFonts w:hint="default" w:cs="Times New Roman"/>
+          <w:sz w:val="28"/>
+          <w:lang w:val="en-US"/>
+        </w:rPr>
+        <w:t xml:space="preserve">PostgreSQL </w:t>
+      </w:r>
+      <w:r>
+        <w:rPr>
+          <w:sz w:val="28"/>
+          <w:szCs w:val="28"/>
+        </w:rPr>
+        <w:t>–</w:t>
+      </w:r>
+      <w:r>
+        <w:rPr>
+          <w:rFonts w:hint="default" w:cs="Times New Roman"/>
+          <w:sz w:val="28"/>
+          <w:lang w:val="en-US"/>
+        </w:rPr>
+        <w:t xml:space="preserve"> SQL </w:t>
+      </w:r>
+      <w:r>
+        <w:rPr>
+          <w:rFonts w:hint="default" w:cs="Times New Roman"/>
+          <w:sz w:val="28"/>
+          <w:lang w:val="ru-RU"/>
+        </w:rPr>
+        <w:t xml:space="preserve">база данных, используемая как основное хранилище данных в приложении. Хранит данные о пользователях, провайдерах, тарифах, отзывах, истории поиска и </w:t>
+      </w:r>
+      <w:r>
+        <w:rPr>
+          <w:rFonts w:hint="default" w:cs="Times New Roman"/>
+          <w:sz w:val="28"/>
+          <w:lang w:val="en-US"/>
+        </w:rPr>
+        <w:t>refresh</w:t>
+      </w:r>
+      <w:r>
+        <w:rPr>
+          <w:rFonts w:hint="default" w:cs="Times New Roman"/>
+          <w:sz w:val="28"/>
+          <w:lang w:val="ru-RU"/>
+        </w:rPr>
+        <w:t>-токенах</w:t>
+      </w:r>
+      <w:r>
+        <w:rPr>
+          <w:rFonts w:hint="default" w:cs="Times New Roman"/>
+          <w:sz w:val="28"/>
+          <w:lang w:val="en-US"/>
+        </w:rPr>
+        <w:t>.</w:t>
+      </w:r>
+    </w:p>
+    <w:p>
+      <w:pPr>
+        <w:pageBreakBefore w:val="0"/>
+        <w:widowControl/>
+        <w:kinsoku/>
+        <w:wordWrap/>
+        <w:overflowPunct/>
+        <w:topLinePunct w:val="0"/>
+        <w:autoSpaceDE/>
+        <w:autoSpaceDN/>
+        <w:bidi w:val="0"/>
+        <w:adjustRightInd/>
+        <w:snapToGrid/>
+        <w:spacing w:line="360" w:lineRule="auto"/>
+        <w:ind w:firstLine="709"/>
+        <w:jc w:val="both"/>
+        <w:textAlignment w:val="auto"/>
+        <w:rPr>
+          <w:rFonts w:hint="default"/>
+          <w:sz w:val="28"/>
+          <w:szCs w:val="28"/>
+          <w:lang w:val="ru-RU"/>
+        </w:rPr>
+      </w:pPr>
+      <w:r>
+        <w:rPr>
+          <w:rFonts w:hint="default" w:cs="Times New Roman"/>
+          <w:sz w:val="28"/>
+          <w:lang w:val="en-US"/>
+        </w:rPr>
+        <w:t xml:space="preserve">Redis </w:t>
+      </w:r>
+      <w:r>
+        <w:rPr>
+          <w:sz w:val="28"/>
+          <w:szCs w:val="28"/>
+        </w:rPr>
+        <w:t>–</w:t>
+      </w:r>
+      <w:r>
+        <w:rPr>
+          <w:rFonts w:hint="default"/>
+          <w:sz w:val="28"/>
+          <w:szCs w:val="28"/>
+          <w:lang w:val="en-US"/>
+        </w:rPr>
+        <w:t xml:space="preserve"> NoSQL </w:t>
+      </w:r>
+      <w:r>
+        <w:rPr>
+          <w:rFonts w:hint="default"/>
+          <w:sz w:val="28"/>
+          <w:szCs w:val="28"/>
+          <w:lang w:val="ru-RU"/>
+        </w:rPr>
+        <w:t xml:space="preserve">база данных. Выступает </w:t>
+      </w:r>
+      <w:r>
+        <w:rPr>
+          <w:rFonts w:hint="default"/>
+          <w:sz w:val="28"/>
+          <w:szCs w:val="28"/>
+          <w:lang w:val="en-US"/>
+        </w:rPr>
+        <w:t xml:space="preserve">in-memory </w:t>
+      </w:r>
+      <w:r>
+        <w:rPr>
+          <w:rFonts w:hint="default"/>
+          <w:sz w:val="28"/>
+          <w:szCs w:val="28"/>
+          <w:lang w:val="ru-RU"/>
+        </w:rPr>
+        <w:t xml:space="preserve">хранилищем данных для хранения </w:t>
+      </w:r>
+      <w:r>
+        <w:rPr>
+          <w:rFonts w:hint="default"/>
+          <w:sz w:val="28"/>
+          <w:szCs w:val="28"/>
+          <w:lang w:val="en-US"/>
+        </w:rPr>
+        <w:t>blacklist-</w:t>
+      </w:r>
+      <w:r>
+        <w:rPr>
+          <w:rFonts w:hint="default"/>
+          <w:sz w:val="28"/>
+          <w:szCs w:val="28"/>
+          <w:lang w:val="ru-RU"/>
+        </w:rPr>
+        <w:t xml:space="preserve">токенов, реализации </w:t>
+      </w:r>
+      <w:r>
+        <w:rPr>
+          <w:rFonts w:hint="default"/>
+          <w:sz w:val="28"/>
+          <w:szCs w:val="28"/>
+          <w:lang w:val="en-US"/>
+        </w:rPr>
+        <w:t>rate-limiting</w:t>
+      </w:r>
+      <w:r>
+        <w:rPr>
+          <w:rFonts w:hint="default"/>
+          <w:sz w:val="28"/>
+          <w:szCs w:val="28"/>
+          <w:lang w:val="ru-RU"/>
+        </w:rPr>
+        <w:t>, а также для кеширования часто запрашиваемых данных, например, списка провайдеров.</w:t>
+      </w:r>
+    </w:p>
+    <w:p>
+      <w:pPr>
+        <w:pageBreakBefore w:val="0"/>
+        <w:widowControl/>
+        <w:kinsoku/>
+        <w:wordWrap/>
+        <w:overflowPunct/>
+        <w:topLinePunct w:val="0"/>
+        <w:autoSpaceDE/>
+        <w:autoSpaceDN/>
+        <w:bidi w:val="0"/>
+        <w:adjustRightInd/>
+        <w:snapToGrid/>
+        <w:spacing w:line="360" w:lineRule="auto"/>
+        <w:ind w:firstLine="709"/>
+        <w:jc w:val="both"/>
+        <w:textAlignment w:val="auto"/>
+        <w:rPr>
+          <w:rFonts w:hint="default"/>
+          <w:sz w:val="28"/>
+          <w:szCs w:val="28"/>
+          <w:lang w:val="ru-RU"/>
+        </w:rPr>
+      </w:pPr>
+      <w:r>
+        <w:rPr>
+          <w:rFonts w:hint="default"/>
+          <w:sz w:val="28"/>
+          <w:szCs w:val="28"/>
+          <w:lang w:val="en-US"/>
+        </w:rPr>
+        <w:t xml:space="preserve">Nginx </w:t>
+      </w:r>
+      <w:r>
+        <w:rPr>
+          <w:sz w:val="28"/>
+          <w:szCs w:val="28"/>
+        </w:rPr>
+        <w:t>–</w:t>
+      </w:r>
+      <w:r>
+        <w:rPr>
+          <w:rFonts w:hint="default"/>
+          <w:sz w:val="28"/>
+          <w:szCs w:val="28"/>
+          <w:lang w:val="ru-RU"/>
+        </w:rPr>
+        <w:t xml:space="preserve"> веб-сервер и обратный прокси. Обеспечивает маршрутизацию между </w:t>
+      </w:r>
+      <w:r>
+        <w:rPr>
+          <w:rFonts w:hint="default"/>
+          <w:sz w:val="28"/>
+          <w:szCs w:val="28"/>
+          <w:lang w:val="en-US"/>
+        </w:rPr>
+        <w:t xml:space="preserve">frontend </w:t>
+      </w:r>
+      <w:r>
+        <w:rPr>
+          <w:rFonts w:hint="default"/>
+          <w:sz w:val="28"/>
+          <w:szCs w:val="28"/>
+          <w:lang w:val="ru-RU"/>
+        </w:rPr>
+        <w:t xml:space="preserve">и </w:t>
+      </w:r>
+      <w:r>
+        <w:rPr>
+          <w:rFonts w:hint="default"/>
+          <w:sz w:val="28"/>
+          <w:szCs w:val="28"/>
+          <w:lang w:val="en-US"/>
+        </w:rPr>
+        <w:t>backend</w:t>
+      </w:r>
+      <w:r>
+        <w:rPr>
+          <w:rFonts w:hint="default"/>
+          <w:sz w:val="28"/>
+          <w:szCs w:val="28"/>
+          <w:lang w:val="ru-RU"/>
+        </w:rPr>
+        <w:t xml:space="preserve">. Управляет </w:t>
+      </w:r>
+      <w:r>
+        <w:rPr>
+          <w:rFonts w:hint="default"/>
+          <w:sz w:val="28"/>
+          <w:szCs w:val="28"/>
+          <w:lang w:val="en-US"/>
+        </w:rPr>
+        <w:t>SSL</w:t>
+      </w:r>
+      <w:r>
+        <w:rPr>
+          <w:rFonts w:hint="default"/>
+          <w:sz w:val="28"/>
+          <w:szCs w:val="28"/>
+          <w:lang w:val="ru-RU"/>
+        </w:rPr>
+        <w:t>-сертификатами, а также обеспечивает кеширование статических файлов.</w:t>
+      </w:r>
+      <w:bookmarkStart w:id="5" w:name="_GoBack"/>
+      <w:bookmarkEnd w:id="5"/>
     </w:p>
     <w:p>
       <w:pPr>
@@ -8911,7 +9283,7 @@
       <w:rPr>
         <w:sz w:val="28"/>
         <w:szCs w:val="22"/>
-        <w:highlight w:val="yellow"/>
+        <w:highlight w:val="none"/>
         <w:lang w:eastAsia="en-US"/>
       </w:rPr>
       <w:t>–</w:t>
@@ -8930,7 +9302,7 @@
       <w:rPr>
         <w:sz w:val="28"/>
         <w:szCs w:val="22"/>
-        <w:highlight w:val="yellow"/>
+        <w:highlight w:val="none"/>
         <w:lang w:eastAsia="en-US"/>
       </w:rPr>
       <w:t>–</w:t>

</xml_diff>

<commit_message>
Enhance Uvicorn settings and improve tariff card text formatting for clarity
</commit_message>
<xml_diff>
--- a/docs/RSP.docx
+++ b/docs/RSP.docx
@@ -533,6 +533,14 @@
         <w:gridCol w:w="4719"/>
       </w:tblGrid>
       <w:tr>
+        <w:tblPrEx>
+          <w:tblCellMar>
+            <w:top w:w="0" w:type="dxa"/>
+            <w:left w:w="108" w:type="dxa"/>
+            <w:bottom w:w="0" w:type="dxa"/>
+            <w:right w:w="108" w:type="dxa"/>
+          </w:tblCellMar>
+        </w:tblPrEx>
         <w:tc>
           <w:tcPr>
             <w:tcW w:w="4952" w:type="dxa"/>
@@ -658,7 +666,17 @@
                 <w:szCs w:val="28"/>
                 <w:lang w:eastAsia="en-US"/>
               </w:rPr>
-              <w:t>«___» __________  20___г.</w:t>
+              <w:t>«___» _____</w:t>
+            </w:r>
+            <w:bookmarkStart w:id="5" w:name="_GoBack"/>
+            <w:bookmarkEnd w:id="5"/>
+            <w:r>
+              <w:rPr>
+                <w:sz w:val="28"/>
+                <w:szCs w:val="28"/>
+                <w:lang w:eastAsia="en-US"/>
+              </w:rPr>
+              <w:t>_______20___г.</w:t>
             </w:r>
           </w:p>
           <w:p>
@@ -911,7 +929,7 @@
                 <w:szCs w:val="28"/>
                 <w:lang w:eastAsia="en-US"/>
               </w:rPr>
-              <w:t>«___»__________   20___г.</w:t>
+              <w:t>«___»___________20___г.</w:t>
             </w:r>
           </w:p>
           <w:p>
@@ -1971,8 +1989,6 @@
         </w:rPr>
         <w:fldChar w:fldCharType="end"/>
       </w:r>
-      <w:bookmarkStart w:id="5" w:name="_GoBack"/>
-      <w:bookmarkEnd w:id="5"/>
     </w:p>
     <w:p>
       <w:pPr>

</xml_diff>